<commit_message>
added Transaction Concept with @PVahldiek
</commit_message>
<xml_diff>
--- a/docs/Prioritätsberechnung.docx
+++ b/docs/Prioritätsberechnung.docx
@@ -288,7 +288,7 @@
               <w:sz w:val="24"/>
               <w:szCs w:val="24"/>
             </w:rPr>
-            <m:t>+</m:t>
+            <m:t>-</m:t>
           </m:r>
           <m:f>
             <m:fPr>
@@ -348,6 +348,23 @@
           </m:f>
         </m:oMath>
       </m:oMathPara>
+    </w:p>
+    <w:p>
+      <w:pPr>
+        <w:rPr>
+          <w:rFonts w:eastAsiaTheme="minorEastAsia"/>
+          <w:sz w:val="24"/>
+          <w:szCs w:val="24"/>
+        </w:rPr>
+      </w:pPr>
+      <w:r>
+        <w:rPr>
+          <w:rFonts w:eastAsiaTheme="minorEastAsia"/>
+          <w:sz w:val="24"/>
+          <w:szCs w:val="24"/>
+        </w:rPr>
+        <w:t>Const = Priomin</w:t>
+      </w:r>
     </w:p>
     <w:sectPr>
       <w:pgSz w:w="11906" w:h="16838"/>

</xml_diff>